<commit_message>
FINAL VERSION OF THIS FUCKIN SHIT MADAFUCKA
</commit_message>
<xml_diff>
--- a/Vladyslav_Yemelianov_diploma_2nd.docx
+++ b/Vladyslav_Yemelianov_diploma_2nd.docx
@@ -282,38 +282,21 @@
           <w:tab w:val="decimal" w:leader="dot" w:pos="9639"/>
         </w:tabs>
         <w:rPr>
+          <w:lang w:val="ru-RU"/>
+        </w:rPr>
+      </w:pPr>
+      <w:r>
+        <w:rPr>
+          <w:lang w:val="ru-RU"/>
+        </w:rPr>
+        <w:t xml:space="preserve">СУБД – </w:t>
+      </w:r>
+      <w:r>
+        <w:rPr>
           <w:shd w:val="clear" w:color="auto" w:fill="FFFFFF"/>
           <w:lang w:val="ru-RU"/>
         </w:rPr>
-      </w:pPr>
-      <w:r>
-        <w:rPr>
-          <w:lang w:val="ru-RU"/>
-        </w:rPr>
-        <w:t xml:space="preserve">СУБД – </w:t>
-      </w:r>
-      <w:r>
-        <w:rPr>
-          <w:shd w:val="clear" w:color="auto" w:fill="FFFFFF"/>
-          <w:lang w:val="ru-RU"/>
-        </w:rPr>
         <w:t>система управления базами данных</w:t>
-      </w:r>
-    </w:p>
-    <w:p>
-      <w:pPr>
-        <w:tabs>
-          <w:tab w:val="decimal" w:leader="dot" w:pos="9639"/>
-        </w:tabs>
-        <w:rPr>
-          <w:lang w:val="ru-RU"/>
-        </w:rPr>
-      </w:pPr>
-      <w:r>
-        <w:rPr>
-          <w:lang w:val="ru-RU"/>
-        </w:rPr>
-        <w:t>Ч-М-С – «Человек – Машина – Среда»</w:t>
       </w:r>
     </w:p>
     <w:p>
@@ -2020,7 +2003,21 @@
           <w:shd w:val="clear" w:color="auto" w:fill="FFFFFF"/>
           <w:lang w:val="ru-RU"/>
         </w:rPr>
-        <w:t>», для решения задачи оценки и поиска территориально распределенных объектов, которые характеризуются как качественными, так и количественными характеристиками</w:t>
+        <w:t>», для решения задачи</w:t>
+      </w:r>
+      <w:r>
+        <w:rPr>
+          <w:shd w:val="clear" w:color="auto" w:fill="FFFFFF"/>
+          <w:lang w:val="ru-RU"/>
+        </w:rPr>
+        <w:t xml:space="preserve"> оценки и поиска территориально-</w:t>
+      </w:r>
+      <w:r>
+        <w:rPr>
+          <w:shd w:val="clear" w:color="auto" w:fill="FFFFFF"/>
+          <w:lang w:val="ru-RU"/>
+        </w:rPr>
+        <w:t>распределенных объектов, которые характеризуются как качественными, так и количественными характеристиками</w:t>
       </w:r>
       <w:r>
         <w:rPr>
@@ -3124,7 +3121,7 @@
           <w:lang w:val="ru-RU" w:eastAsia="ru-RU"/>
         </w:rPr>
         <w:pict>
-          <v:shape id="Picture 6" o:spid="_x0000_i1026" type="#_x0000_t75" alt="http://joxi.ru/Y2L6X0khnY8q3r.jpg" style="width:276pt;height:276pt;visibility:visible">
+          <v:shape id="Picture 6" o:spid="_x0000_i1035" type="#_x0000_t75" alt="http://joxi.ru/Y2L6X0khnY8q3r.jpg" style="width:276pt;height:276pt;visibility:visible">
             <v:imagedata r:id="rId9" o:title=""/>
           </v:shape>
         </w:pict>
@@ -3179,7 +3176,7 @@
         </w:rPr>
         <w:lastRenderedPageBreak/>
         <w:pict>
-          <v:shape id="_x0000_i1027" type="#_x0000_t75" style="width:624pt;height:435.75pt;visibility:visible;mso-wrap-style:square">
+          <v:shape id="_x0000_i1026" type="#_x0000_t75" style="width:624pt;height:435.75pt;visibility:visible;mso-wrap-style:square">
             <v:imagedata r:id="rId12" o:title=""/>
           </v:shape>
         </w:pict>
@@ -11657,8 +11654,6 @@
         </w:rPr>
         <w:t>– связь» (рис. 3.4</w:t>
       </w:r>
-      <w:bookmarkStart w:id="0" w:name="_GoBack"/>
-      <w:bookmarkEnd w:id="0"/>
       <w:r>
         <w:rPr>
           <w:lang w:val="ru-RU"/>
@@ -13196,12 +13191,14 @@
                 <w:lang w:val="ru-RU"/>
               </w:rPr>
             </w:pPr>
+            <w:proofErr w:type="gramStart"/>
             <w:r>
               <w:rPr>
                 <w:lang w:val="ru-RU"/>
               </w:rPr>
               <w:t>1:М</w:t>
             </w:r>
+            <w:proofErr w:type="gramEnd"/>
           </w:p>
         </w:tc>
       </w:tr>
@@ -13274,12 +13271,14 @@
                 <w:lang w:val="ru-RU"/>
               </w:rPr>
             </w:pPr>
+            <w:proofErr w:type="gramStart"/>
             <w:r>
               <w:rPr>
                 <w:lang w:val="ru-RU"/>
               </w:rPr>
               <w:t>1:М</w:t>
             </w:r>
+            <w:proofErr w:type="gramEnd"/>
           </w:p>
         </w:tc>
       </w:tr>
@@ -13352,12 +13351,14 @@
                 <w:lang w:val="ru-RU"/>
               </w:rPr>
             </w:pPr>
+            <w:proofErr w:type="gramStart"/>
             <w:r>
               <w:rPr>
                 <w:lang w:val="ru-RU"/>
               </w:rPr>
               <w:t>1:М</w:t>
             </w:r>
+            <w:proofErr w:type="gramEnd"/>
           </w:p>
         </w:tc>
       </w:tr>
@@ -13430,12 +13431,14 @@
                 <w:lang w:val="ru-RU"/>
               </w:rPr>
             </w:pPr>
+            <w:proofErr w:type="gramStart"/>
             <w:r>
               <w:rPr>
                 <w:lang w:val="ru-RU"/>
               </w:rPr>
               <w:t>1:М</w:t>
             </w:r>
+            <w:proofErr w:type="gramEnd"/>
           </w:p>
         </w:tc>
       </w:tr>
@@ -13508,12 +13511,14 @@
                 <w:lang w:val="ru-RU"/>
               </w:rPr>
             </w:pPr>
+            <w:proofErr w:type="gramStart"/>
             <w:r>
               <w:rPr>
                 <w:lang w:val="ru-RU"/>
               </w:rPr>
               <w:t>1:М</w:t>
             </w:r>
+            <w:proofErr w:type="gramEnd"/>
           </w:p>
         </w:tc>
       </w:tr>
@@ -13586,12 +13591,14 @@
                 <w:lang w:val="ru-RU"/>
               </w:rPr>
             </w:pPr>
+            <w:proofErr w:type="gramStart"/>
             <w:r>
               <w:rPr>
                 <w:lang w:val="ru-RU"/>
               </w:rPr>
               <w:t>1:М</w:t>
             </w:r>
+            <w:proofErr w:type="gramEnd"/>
           </w:p>
         </w:tc>
       </w:tr>
@@ -13664,12 +13671,14 @@
                 <w:lang w:val="ru-RU"/>
               </w:rPr>
             </w:pPr>
+            <w:proofErr w:type="gramStart"/>
             <w:r>
               <w:rPr>
                 <w:lang w:val="ru-RU"/>
               </w:rPr>
               <w:t>1:М</w:t>
             </w:r>
+            <w:proofErr w:type="gramEnd"/>
           </w:p>
         </w:tc>
       </w:tr>
@@ -13742,12 +13751,14 @@
                 <w:lang w:val="ru-RU"/>
               </w:rPr>
             </w:pPr>
+            <w:proofErr w:type="gramStart"/>
             <w:r>
               <w:rPr>
                 <w:lang w:val="ru-RU"/>
               </w:rPr>
               <w:t>1:М</w:t>
             </w:r>
+            <w:proofErr w:type="gramEnd"/>
           </w:p>
         </w:tc>
       </w:tr>
@@ -13935,12 +13946,14 @@
                 <w:lang w:val="ru-RU"/>
               </w:rPr>
             </w:pPr>
+            <w:proofErr w:type="gramStart"/>
             <w:r>
               <w:rPr>
                 <w:lang w:val="ru-RU"/>
               </w:rPr>
               <w:t>1:М</w:t>
             </w:r>
+            <w:proofErr w:type="gramEnd"/>
           </w:p>
         </w:tc>
       </w:tr>
@@ -14013,12 +14026,14 @@
                 <w:lang w:val="ru-RU"/>
               </w:rPr>
             </w:pPr>
+            <w:proofErr w:type="gramStart"/>
             <w:r>
               <w:rPr>
                 <w:lang w:val="ru-RU"/>
               </w:rPr>
               <w:t>1:М</w:t>
             </w:r>
+            <w:proofErr w:type="gramEnd"/>
           </w:p>
         </w:tc>
       </w:tr>
@@ -14088,12 +14103,14 @@
             <w:pPr>
               <w:ind w:firstLine="0"/>
             </w:pPr>
+            <w:proofErr w:type="gramStart"/>
             <w:r>
               <w:rPr>
                 <w:lang w:val="ru-RU"/>
               </w:rPr>
               <w:t>1:М</w:t>
             </w:r>
+            <w:proofErr w:type="gramEnd"/>
           </w:p>
         </w:tc>
       </w:tr>
@@ -14163,12 +14180,14 @@
             <w:pPr>
               <w:ind w:firstLine="0"/>
             </w:pPr>
+            <w:proofErr w:type="gramStart"/>
             <w:r>
               <w:rPr>
                 <w:lang w:val="ru-RU"/>
               </w:rPr>
               <w:t>1:М</w:t>
             </w:r>
+            <w:proofErr w:type="gramEnd"/>
           </w:p>
         </w:tc>
       </w:tr>
@@ -14238,12 +14257,14 @@
             <w:pPr>
               <w:ind w:firstLine="0"/>
             </w:pPr>
+            <w:proofErr w:type="gramStart"/>
             <w:r>
               <w:rPr>
                 <w:lang w:val="ru-RU"/>
               </w:rPr>
               <w:t>1:М</w:t>
             </w:r>
+            <w:proofErr w:type="gramEnd"/>
           </w:p>
         </w:tc>
       </w:tr>
@@ -14313,12 +14334,14 @@
             <w:pPr>
               <w:ind w:firstLine="0"/>
             </w:pPr>
+            <w:proofErr w:type="gramStart"/>
             <w:r>
               <w:rPr>
                 <w:lang w:val="ru-RU"/>
               </w:rPr>
               <w:t>1:М</w:t>
             </w:r>
+            <w:proofErr w:type="gramEnd"/>
           </w:p>
         </w:tc>
       </w:tr>
@@ -14388,12 +14411,14 @@
             <w:pPr>
               <w:ind w:firstLine="0"/>
             </w:pPr>
+            <w:proofErr w:type="gramStart"/>
             <w:r>
               <w:rPr>
                 <w:lang w:val="ru-RU"/>
               </w:rPr>
               <w:t>1:М</w:t>
             </w:r>
+            <w:proofErr w:type="gramEnd"/>
           </w:p>
         </w:tc>
       </w:tr>
@@ -14463,12 +14488,14 @@
             <w:pPr>
               <w:ind w:firstLine="0"/>
             </w:pPr>
+            <w:proofErr w:type="gramStart"/>
             <w:r>
               <w:rPr>
                 <w:lang w:val="ru-RU"/>
               </w:rPr>
               <w:t>1:М</w:t>
             </w:r>
+            <w:proofErr w:type="gramEnd"/>
           </w:p>
         </w:tc>
       </w:tr>
@@ -14538,12 +14565,14 @@
             <w:pPr>
               <w:ind w:firstLine="0"/>
             </w:pPr>
+            <w:proofErr w:type="gramStart"/>
             <w:r>
               <w:rPr>
                 <w:lang w:val="ru-RU"/>
               </w:rPr>
               <w:t>1:М</w:t>
             </w:r>
+            <w:proofErr w:type="gramEnd"/>
           </w:p>
         </w:tc>
       </w:tr>
@@ -14613,12 +14642,14 @@
             <w:pPr>
               <w:ind w:firstLine="0"/>
             </w:pPr>
+            <w:proofErr w:type="gramStart"/>
             <w:r>
               <w:rPr>
                 <w:lang w:val="ru-RU"/>
               </w:rPr>
               <w:t>1:М</w:t>
             </w:r>
+            <w:proofErr w:type="gramEnd"/>
           </w:p>
         </w:tc>
       </w:tr>
@@ -14688,12 +14719,14 @@
             <w:pPr>
               <w:ind w:firstLine="0"/>
             </w:pPr>
+            <w:proofErr w:type="gramStart"/>
             <w:r>
               <w:rPr>
                 <w:lang w:val="ru-RU"/>
               </w:rPr>
               <w:t>1:М</w:t>
             </w:r>
+            <w:proofErr w:type="gramEnd"/>
           </w:p>
         </w:tc>
       </w:tr>
@@ -14838,12 +14871,14 @@
             <w:pPr>
               <w:ind w:firstLine="0"/>
             </w:pPr>
+            <w:proofErr w:type="gramStart"/>
             <w:r>
               <w:rPr>
                 <w:lang w:val="ru-RU"/>
               </w:rPr>
               <w:t>1:М</w:t>
             </w:r>
+            <w:proofErr w:type="gramEnd"/>
           </w:p>
         </w:tc>
       </w:tr>
@@ -14916,12 +14951,14 @@
                 <w:lang w:val="ru-RU"/>
               </w:rPr>
             </w:pPr>
+            <w:proofErr w:type="gramStart"/>
             <w:r>
               <w:rPr>
                 <w:lang w:val="ru-RU"/>
               </w:rPr>
               <w:t>М:М</w:t>
             </w:r>
+            <w:proofErr w:type="gramEnd"/>
           </w:p>
         </w:tc>
       </w:tr>
@@ -14994,12 +15031,14 @@
                 <w:lang w:val="ru-RU"/>
               </w:rPr>
             </w:pPr>
+            <w:proofErr w:type="gramStart"/>
             <w:r>
               <w:rPr>
                 <w:lang w:val="ru-RU"/>
               </w:rPr>
               <w:t>1:М</w:t>
             </w:r>
+            <w:proofErr w:type="gramEnd"/>
           </w:p>
         </w:tc>
       </w:tr>
@@ -15265,12 +15304,14 @@
                 <w:lang w:val="ru-RU"/>
               </w:rPr>
             </w:pPr>
+            <w:proofErr w:type="gramStart"/>
             <w:r>
               <w:rPr>
                 <w:lang w:val="ru-RU"/>
               </w:rPr>
               <w:t>М:М</w:t>
             </w:r>
+            <w:proofErr w:type="gramEnd"/>
           </w:p>
         </w:tc>
       </w:tr>
@@ -15484,12 +15525,14 @@
             <w:pPr>
               <w:ind w:firstLine="0"/>
             </w:pPr>
+            <w:proofErr w:type="gramStart"/>
             <w:r>
               <w:rPr>
                 <w:lang w:val="ru-RU"/>
               </w:rPr>
               <w:t>1:М</w:t>
             </w:r>
+            <w:proofErr w:type="gramEnd"/>
           </w:p>
         </w:tc>
       </w:tr>
@@ -15553,12 +15596,14 @@
             <w:pPr>
               <w:ind w:firstLine="0"/>
             </w:pPr>
+            <w:proofErr w:type="gramStart"/>
             <w:r>
               <w:rPr>
                 <w:lang w:val="ru-RU"/>
               </w:rPr>
               <w:t>1:М</w:t>
             </w:r>
+            <w:proofErr w:type="gramEnd"/>
           </w:p>
         </w:tc>
       </w:tr>
@@ -15622,12 +15667,14 @@
             <w:pPr>
               <w:ind w:firstLine="0"/>
             </w:pPr>
+            <w:proofErr w:type="gramStart"/>
             <w:r>
               <w:rPr>
                 <w:lang w:val="ru-RU"/>
               </w:rPr>
               <w:t>1:М</w:t>
             </w:r>
+            <w:proofErr w:type="gramEnd"/>
           </w:p>
         </w:tc>
       </w:tr>
@@ -15691,12 +15738,14 @@
             <w:pPr>
               <w:ind w:firstLine="0"/>
             </w:pPr>
+            <w:proofErr w:type="gramStart"/>
             <w:r>
               <w:rPr>
                 <w:lang w:val="ru-RU"/>
               </w:rPr>
               <w:t>1:М</w:t>
             </w:r>
+            <w:proofErr w:type="gramEnd"/>
           </w:p>
         </w:tc>
       </w:tr>
@@ -15766,12 +15815,14 @@
             <w:pPr>
               <w:ind w:firstLine="0"/>
             </w:pPr>
+            <w:proofErr w:type="gramStart"/>
             <w:r>
               <w:rPr>
                 <w:lang w:val="ru-RU"/>
               </w:rPr>
               <w:t>1:М</w:t>
             </w:r>
+            <w:proofErr w:type="gramEnd"/>
           </w:p>
         </w:tc>
       </w:tr>
@@ -15841,12 +15892,14 @@
             <w:pPr>
               <w:ind w:firstLine="0"/>
             </w:pPr>
+            <w:proofErr w:type="gramStart"/>
             <w:r>
               <w:rPr>
                 <w:lang w:val="ru-RU"/>
               </w:rPr>
               <w:t>1:М</w:t>
             </w:r>
+            <w:proofErr w:type="gramEnd"/>
           </w:p>
         </w:tc>
       </w:tr>
@@ -15916,12 +15969,14 @@
             <w:pPr>
               <w:ind w:firstLine="0"/>
             </w:pPr>
+            <w:proofErr w:type="gramStart"/>
             <w:r>
               <w:rPr>
                 <w:lang w:val="ru-RU"/>
               </w:rPr>
               <w:t>1:М</w:t>
             </w:r>
+            <w:proofErr w:type="gramEnd"/>
           </w:p>
         </w:tc>
       </w:tr>
@@ -15988,12 +16043,14 @@
             <w:pPr>
               <w:ind w:firstLine="0"/>
             </w:pPr>
+            <w:proofErr w:type="gramStart"/>
             <w:r>
               <w:rPr>
                 <w:lang w:val="ru-RU"/>
               </w:rPr>
               <w:t>1:М</w:t>
             </w:r>
+            <w:proofErr w:type="gramEnd"/>
           </w:p>
         </w:tc>
       </w:tr>
@@ -16063,12 +16120,14 @@
             <w:pPr>
               <w:ind w:firstLine="0"/>
             </w:pPr>
+            <w:proofErr w:type="gramStart"/>
             <w:r>
               <w:rPr>
                 <w:lang w:val="ru-RU"/>
               </w:rPr>
               <w:t>1:М</w:t>
             </w:r>
+            <w:proofErr w:type="gramEnd"/>
           </w:p>
         </w:tc>
       </w:tr>
@@ -16138,12 +16197,14 @@
             <w:pPr>
               <w:ind w:firstLine="0"/>
             </w:pPr>
+            <w:proofErr w:type="gramStart"/>
             <w:r>
               <w:rPr>
                 <w:lang w:val="ru-RU"/>
               </w:rPr>
               <w:t>1:М</w:t>
             </w:r>
+            <w:proofErr w:type="gramEnd"/>
           </w:p>
         </w:tc>
       </w:tr>
@@ -16213,12 +16274,14 @@
             <w:pPr>
               <w:ind w:firstLine="0"/>
             </w:pPr>
+            <w:proofErr w:type="gramStart"/>
             <w:r>
               <w:rPr>
                 <w:lang w:val="ru-RU"/>
               </w:rPr>
               <w:t>1:М</w:t>
             </w:r>
+            <w:proofErr w:type="gramEnd"/>
           </w:p>
         </w:tc>
       </w:tr>
@@ -16288,12 +16351,14 @@
             <w:pPr>
               <w:ind w:firstLine="0"/>
             </w:pPr>
+            <w:proofErr w:type="gramStart"/>
             <w:r>
               <w:rPr>
                 <w:lang w:val="ru-RU"/>
               </w:rPr>
               <w:t>1:М</w:t>
             </w:r>
+            <w:proofErr w:type="gramEnd"/>
           </w:p>
         </w:tc>
       </w:tr>
@@ -16363,12 +16428,14 @@
             <w:pPr>
               <w:ind w:firstLine="0"/>
             </w:pPr>
+            <w:proofErr w:type="gramStart"/>
             <w:r>
               <w:rPr>
                 <w:lang w:val="ru-RU"/>
               </w:rPr>
               <w:t>1:М</w:t>
             </w:r>
+            <w:proofErr w:type="gramEnd"/>
           </w:p>
         </w:tc>
       </w:tr>
@@ -16438,12 +16505,14 @@
             <w:pPr>
               <w:ind w:firstLine="0"/>
             </w:pPr>
+            <w:proofErr w:type="gramStart"/>
             <w:r>
               <w:rPr>
                 <w:lang w:val="ru-RU"/>
               </w:rPr>
               <w:t>1:М</w:t>
             </w:r>
+            <w:proofErr w:type="gramEnd"/>
           </w:p>
         </w:tc>
       </w:tr>
@@ -16628,12 +16697,14 @@
             <w:pPr>
               <w:ind w:firstLine="0"/>
             </w:pPr>
+            <w:proofErr w:type="gramStart"/>
             <w:r>
               <w:rPr>
                 <w:lang w:val="ru-RU"/>
               </w:rPr>
               <w:t>1:М</w:t>
             </w:r>
+            <w:proofErr w:type="gramEnd"/>
           </w:p>
         </w:tc>
       </w:tr>
@@ -16703,12 +16774,14 @@
             <w:pPr>
               <w:ind w:firstLine="0"/>
             </w:pPr>
+            <w:proofErr w:type="gramStart"/>
             <w:r>
               <w:rPr>
                 <w:lang w:val="ru-RU"/>
               </w:rPr>
               <w:t>1:М</w:t>
             </w:r>
+            <w:proofErr w:type="gramEnd"/>
           </w:p>
         </w:tc>
       </w:tr>
@@ -16778,12 +16851,14 @@
             <w:pPr>
               <w:ind w:firstLine="0"/>
             </w:pPr>
+            <w:proofErr w:type="gramStart"/>
             <w:r>
               <w:rPr>
                 <w:lang w:val="ru-RU"/>
               </w:rPr>
               <w:t>1:М</w:t>
             </w:r>
+            <w:proofErr w:type="gramEnd"/>
           </w:p>
         </w:tc>
       </w:tr>
@@ -16806,7 +16881,21 @@
         <w:rPr>
           <w:lang w:val="ru-RU"/>
         </w:rPr>
-        <w:t>Обоснование кардинальности «М:М» – связь при которой  множеству записей из одной таблицы может соответствовать множество записей из другой таблицы.</w:t>
+        <w:t>Обоснование кардинальности «</w:t>
+      </w:r>
+      <w:proofErr w:type="gramStart"/>
+      <w:r>
+        <w:rPr>
+          <w:lang w:val="ru-RU"/>
+        </w:rPr>
+        <w:t>М:М</w:t>
+      </w:r>
+      <w:proofErr w:type="gramEnd"/>
+      <w:r>
+        <w:rPr>
+          <w:lang w:val="ru-RU"/>
+        </w:rPr>
+        <w:t>» – связь при которой  множеству записей из одной таблицы может соответствовать множество записей из другой таблицы.</w:t>
       </w:r>
     </w:p>
     <w:p>
@@ -16832,7 +16921,21 @@
         <w:rPr>
           <w:lang w:val="ru-RU"/>
         </w:rPr>
-        <w:t>Связь «Организация - Сервис» имеет кардинальность «М:М» и обусловлена тем, что присутствует необходимость связывать один сервис с множеством организаций, но также есть необходимость давать возможность организации выполнять предоставлять множество сервисов.</w:t>
+        <w:t>Связь «Организация - Сервис» имеет кардинальность «</w:t>
+      </w:r>
+      <w:proofErr w:type="gramStart"/>
+      <w:r>
+        <w:rPr>
+          <w:lang w:val="ru-RU"/>
+        </w:rPr>
+        <w:t>М:М</w:t>
+      </w:r>
+      <w:proofErr w:type="gramEnd"/>
+      <w:r>
+        <w:rPr>
+          <w:lang w:val="ru-RU"/>
+        </w:rPr>
+        <w:t>» и обусловлена тем, что присутствует необходимость связывать один сервис с множеством организаций, но также есть необходимость давать возможность организации выполнять предоставлять множество сервисов.</w:t>
       </w:r>
     </w:p>
     <w:p>
@@ -16852,7 +16955,21 @@
         <w:rPr>
           <w:lang w:val="ru-RU"/>
         </w:rPr>
-        <w:t>Связь «Месторасположение организации - Сервис» имеет кардинальность «М:М» и обусловлена тем, что присутствует необходимость давать возможность одному месторасположению предоставлять несколько сервисов, и один и тот же сервис может быть предоставлен множеством месторасположений.</w:t>
+        <w:t>Связь «Месторасположение организации - Сервис» имеет кардинальность «</w:t>
+      </w:r>
+      <w:proofErr w:type="gramStart"/>
+      <w:r>
+        <w:rPr>
+          <w:lang w:val="ru-RU"/>
+        </w:rPr>
+        <w:t>М:М</w:t>
+      </w:r>
+      <w:proofErr w:type="gramEnd"/>
+      <w:r>
+        <w:rPr>
+          <w:lang w:val="ru-RU"/>
+        </w:rPr>
+        <w:t>» и обусловлена тем, что присутствует необходимость давать возможность одному месторасположению предоставлять несколько сервисов, и один и тот же сервис может быть предоставлен множеством месторасположений.</w:t>
       </w:r>
     </w:p>
     <w:p>
@@ -16870,7 +16987,7 @@
         </w:rPr>
         <w:lastRenderedPageBreak/>
         <w:pict>
-          <v:shape id="Picture 1" o:spid="_x0000_i1028" type="#_x0000_t75" alt="http://joxi.ru/L2190bRF63yBL2.jpg" style="width:678.75pt;height:408pt;visibility:visible">
+          <v:shape id="Picture 1" o:spid="_x0000_i1027" type="#_x0000_t75" alt="http://joxi.ru/L2190bRF63yBL2.jpg" style="width:678.75pt;height:408pt;visibility:visible">
             <v:imagedata r:id="rId14" o:title=""/>
           </v:shape>
         </w:pict>
@@ -28413,11 +28530,19 @@
                 <w:lang w:val="ru-RU"/>
               </w:rPr>
             </w:pPr>
-            <w:r>
-              <w:rPr>
-                <w:lang w:val="ru-RU"/>
-              </w:rPr>
-              <w:t>ИД сервиса который может предоставлять организация</w:t>
+            <w:proofErr w:type="gramStart"/>
+            <w:r>
+              <w:rPr>
+                <w:lang w:val="ru-RU"/>
+              </w:rPr>
+              <w:t>ИД сервиса</w:t>
+            </w:r>
+            <w:proofErr w:type="gramEnd"/>
+            <w:r>
+              <w:rPr>
+                <w:lang w:val="ru-RU"/>
+              </w:rPr>
+              <w:t xml:space="preserve"> который может предоставлять организация</w:t>
             </w:r>
           </w:p>
         </w:tc>
@@ -28604,11 +28729,19 @@
                 <w:lang w:val="ru-RU"/>
               </w:rPr>
             </w:pPr>
-            <w:r>
-              <w:rPr>
-                <w:lang w:val="ru-RU"/>
-              </w:rPr>
-              <w:t>ИД сервиса который может предоставлять организация в местоположении</w:t>
+            <w:proofErr w:type="gramStart"/>
+            <w:r>
+              <w:rPr>
+                <w:lang w:val="ru-RU"/>
+              </w:rPr>
+              <w:t>ИД сервиса</w:t>
+            </w:r>
+            <w:proofErr w:type="gramEnd"/>
+            <w:r>
+              <w:rPr>
+                <w:lang w:val="ru-RU"/>
+              </w:rPr>
+              <w:t xml:space="preserve"> который может предоставлять организация в местоположении</w:t>
             </w:r>
           </w:p>
         </w:tc>
@@ -33535,7 +33668,7 @@
           <w:lang w:val="ru-RU" w:eastAsia="ru-RU"/>
         </w:rPr>
         <w:pict>
-          <v:shape id="Picture 2" o:spid="_x0000_i1029" type="#_x0000_t75" style="width:481.5pt;height:89.25pt;visibility:visible">
+          <v:shape id="Picture 2" o:spid="_x0000_i1028" type="#_x0000_t75" style="width:481.5pt;height:89.25pt;visibility:visible">
             <v:imagedata r:id="rId20" o:title=""/>
           </v:shape>
         </w:pict>
@@ -35874,7 +36007,7 @@
           <w:lang w:val="ru-RU" w:eastAsia="ru-RU"/>
         </w:rPr>
         <w:pict>
-          <v:shape id="Picture 9" o:spid="_x0000_i1030" type="#_x0000_t75" style="width:477pt;height:261.75pt;visibility:visible">
+          <v:shape id="Picture 9" o:spid="_x0000_i1029" type="#_x0000_t75" style="width:477pt;height:261.75pt;visibility:visible">
             <v:imagedata r:id="rId55" o:title=""/>
           </v:shape>
         </w:pict>
@@ -35979,7 +36112,7 @@
         </w:rPr>
         <w:lastRenderedPageBreak/>
         <w:pict>
-          <v:shape id="Picture 10" o:spid="_x0000_i1031" type="#_x0000_t75" style="width:477pt;height:256.5pt;visibility:visible">
+          <v:shape id="Picture 10" o:spid="_x0000_i1030" type="#_x0000_t75" style="width:477pt;height:256.5pt;visibility:visible">
             <v:imagedata r:id="rId56" o:title=""/>
           </v:shape>
         </w:pict>
@@ -36029,7 +36162,7 @@
           <w:lang w:val="ru-RU" w:eastAsia="ru-RU"/>
         </w:rPr>
         <w:pict>
-          <v:shape id="Picture 11" o:spid="_x0000_i1032" type="#_x0000_t75" style="width:484.5pt;height:258pt;visibility:visible">
+          <v:shape id="Picture 11" o:spid="_x0000_i1031" type="#_x0000_t75" style="width:484.5pt;height:258pt;visibility:visible">
             <v:imagedata r:id="rId57" o:title=""/>
           </v:shape>
         </w:pict>
@@ -36106,7 +36239,7 @@
         </w:rPr>
         <w:lastRenderedPageBreak/>
         <w:pict>
-          <v:shape id="Picture 13" o:spid="_x0000_i1033" type="#_x0000_t75" style="width:477pt;height:252.75pt;visibility:visible">
+          <v:shape id="Picture 13" o:spid="_x0000_i1032" type="#_x0000_t75" style="width:477pt;height:252.75pt;visibility:visible">
             <v:imagedata r:id="rId58" o:title=""/>
           </v:shape>
         </w:pict>
@@ -36160,7 +36293,7 @@
           <w:lang w:val="ru-RU" w:eastAsia="ru-RU"/>
         </w:rPr>
         <w:pict>
-          <v:shape id="Picture 14" o:spid="_x0000_i1034" type="#_x0000_t75" style="width:476.25pt;height:259.5pt;visibility:visible">
+          <v:shape id="Picture 14" o:spid="_x0000_i1033" type="#_x0000_t75" style="width:476.25pt;height:259.5pt;visibility:visible">
             <v:imagedata r:id="rId59" o:title=""/>
           </v:shape>
         </w:pict>
@@ -36202,7 +36335,7 @@
         </w:rPr>
         <w:lastRenderedPageBreak/>
         <w:pict>
-          <v:shape id="Picture 15" o:spid="_x0000_i1035" type="#_x0000_t75" style="width:479.25pt;height:303pt;visibility:visible">
+          <v:shape id="Picture 15" o:spid="_x0000_i1034" type="#_x0000_t75" style="width:479.25pt;height:303pt;visibility:visible">
             <v:imagedata r:id="rId60" o:title=""/>
           </v:shape>
         </w:pict>
@@ -36901,19 +37034,10 @@
       </w:r>
       <w:r>
         <w:rPr>
-          <w:rStyle w:val="apple-converted-space"/>
-          <w:rFonts w:ascii="Tahoma" w:hAnsi="Tahoma" w:cs="Tahoma"/>
-          <w:sz w:val="17"/>
-          <w:szCs w:val="17"/>
           <w:shd w:val="clear" w:color="auto" w:fill="FFFFFF"/>
-        </w:rPr>
-        <w:t> </w:t>
-      </w:r>
-      <w:r>
-        <w:rPr>
-          <w:lang w:val="ru-RU"/>
-        </w:rPr>
-        <w:br/>
+          <w:lang w:val="ru-RU"/>
+        </w:rPr>
+        <w:t xml:space="preserve"> </w:t>
       </w:r>
       <w:r>
         <w:rPr>
@@ -36977,12 +37101,14 @@
           <w:lang w:val="ru-RU"/>
         </w:rPr>
       </w:pPr>
+      <w:bookmarkStart w:id="0" w:name="_GoBack"/>
       <w:r>
         <w:rPr>
           <w:lang w:val="ru-RU"/>
         </w:rPr>
         <w:br w:type="page"/>
       </w:r>
+      <w:bookmarkEnd w:id="0"/>
       <w:r>
         <w:rPr>
           <w:lang w:val="ru-RU"/>
@@ -37056,6 +37182,7 @@
         </w:rPr>
         <w:t xml:space="preserve">: </w:t>
       </w:r>
+      <w:proofErr w:type="gramStart"/>
       <w:r>
         <w:t>http</w:t>
       </w:r>
@@ -37113,6 +37240,7 @@
       <w:r>
         <w:t>informatsii</w:t>
       </w:r>
+      <w:proofErr w:type="gramEnd"/>
       <w:r>
         <w:rPr>
           <w:lang w:val="ru-RU"/>
@@ -37645,7 +37773,15 @@
         <w:contextualSpacing/>
       </w:pPr>
       <w:r>
-        <w:t>5. Systems for Collective Choice [Digital resource] / LifeWithAlacrity. – Access mode : www / URL: 5.</w:t>
+        <w:t xml:space="preserve">5. Systems for Collective Choice [Digital resource] / LifeWithAlacrity. – Access </w:t>
+      </w:r>
+      <w:proofErr w:type="gramStart"/>
+      <w:r>
+        <w:t>mode :</w:t>
+      </w:r>
+      <w:proofErr w:type="gramEnd"/>
+      <w:r>
+        <w:t xml:space="preserve"> www / URL: 5.</w:t>
       </w:r>
       <w:r>
         <w:tab/>
@@ -38166,7 +38302,21 @@
         <w:rPr>
           <w:lang w:val="ru-RU"/>
         </w:rPr>
-        <w:t>Соколова. – Х. : ХНУРЭ, 2003. – 380 с.</w:t>
+        <w:t xml:space="preserve">Соколова. – </w:t>
+      </w:r>
+      <w:proofErr w:type="gramStart"/>
+      <w:r>
+        <w:rPr>
+          <w:lang w:val="ru-RU"/>
+        </w:rPr>
+        <w:t>Х. :</w:t>
+      </w:r>
+      <w:proofErr w:type="gramEnd"/>
+      <w:r>
+        <w:rPr>
+          <w:lang w:val="ru-RU"/>
+        </w:rPr>
+        <w:t xml:space="preserve"> ХНУРЭ, 2003. – 380 с.</w:t>
       </w:r>
     </w:p>
     <w:p>
@@ -39468,7 +39618,15 @@
         <w:contextualSpacing/>
       </w:pPr>
       <w:r>
-        <w:t>29. Web Services with ASP.NET [Digital resource] / Microsoft Developer Network. – Access mode : www / URL: https://msdn.microsoft.com/en-us/ library/ms972326.aspx– 21.05.2015 y. – Title from the screen.</w:t>
+        <w:t xml:space="preserve">29. Web Services with ASP.NET [Digital resource] / Microsoft Developer Network. – Access </w:t>
+      </w:r>
+      <w:proofErr w:type="gramStart"/>
+      <w:r>
+        <w:t>mode :</w:t>
+      </w:r>
+      <w:proofErr w:type="gramEnd"/>
+      <w:r>
+        <w:t xml:space="preserve"> www / URL: https://msdn.microsoft.com/en-us/ library/ms972326.aspx– 21.05.2015 y. – Title from the screen.</w:t>
       </w:r>
     </w:p>
     <w:p>
@@ -39665,14 +39823,32 @@
           <w:sz w:val="28"/>
           <w:szCs w:val="28"/>
         </w:rPr>
-        <w:t xml:space="preserve">аттерны проектирования. – СПб.: </w:t>
-      </w:r>
+        <w:t xml:space="preserve">аттерны проектирования. – </w:t>
+      </w:r>
+      <w:proofErr w:type="gramStart"/>
       <w:r>
         <w:rPr>
           <w:rFonts w:ascii="Times New Roman" w:hAnsi="Times New Roman" w:cs="Times New Roman"/>
           <w:sz w:val="28"/>
           <w:szCs w:val="28"/>
         </w:rPr>
+        <w:t>СПб.:</w:t>
+      </w:r>
+      <w:proofErr w:type="gramEnd"/>
+      <w:r>
+        <w:rPr>
+          <w:rFonts w:ascii="Times New Roman" w:hAnsi="Times New Roman" w:cs="Times New Roman"/>
+          <w:sz w:val="28"/>
+          <w:szCs w:val="28"/>
+        </w:rPr>
+        <w:t xml:space="preserve"> </w:t>
+      </w:r>
+      <w:r>
+        <w:rPr>
+          <w:rFonts w:ascii="Times New Roman" w:hAnsi="Times New Roman" w:cs="Times New Roman"/>
+          <w:sz w:val="28"/>
+          <w:szCs w:val="28"/>
+        </w:rPr>
         <w:t>Питер, 2011. – 656 с.: ил.</w:t>
       </w:r>
     </w:p>
@@ -39698,7 +39874,21 @@
         <w:rPr>
           <w:lang w:val="ru-RU"/>
         </w:rPr>
-        <w:t>Библиотека программиста. – Спб.: Питер, 2010.  464с.:ил.</w:t>
+        <w:t xml:space="preserve">Библиотека программиста. – </w:t>
+      </w:r>
+      <w:proofErr w:type="gramStart"/>
+      <w:r>
+        <w:rPr>
+          <w:lang w:val="ru-RU"/>
+        </w:rPr>
+        <w:t>Спб.:</w:t>
+      </w:r>
+      <w:proofErr w:type="gramEnd"/>
+      <w:r>
+        <w:rPr>
+          <w:lang w:val="ru-RU"/>
+        </w:rPr>
+        <w:t xml:space="preserve"> Питер, 2010.  464с.:ил.</w:t>
       </w:r>
     </w:p>
     <w:p>
@@ -39714,8 +39904,13 @@
         </w:rPr>
         <w:t xml:space="preserve">Лурье И.К. Геоинформационное картографирование. </w:t>
       </w:r>
-      <w:r>
-        <w:t>М.: КДУ, 2008. — 422 с.</w:t>
+      <w:proofErr w:type="gramStart"/>
+      <w:r>
+        <w:t>М.:</w:t>
+      </w:r>
+      <w:proofErr w:type="gramEnd"/>
+      <w:r>
+        <w:t xml:space="preserve"> КДУ, 2008. — 422 с.</w:t>
       </w:r>
     </w:p>
     <w:p>
@@ -39740,12 +39935,14 @@
       <w:r>
         <w:t xml:space="preserve"> </w:t>
       </w:r>
+      <w:proofErr w:type="gramStart"/>
       <w:r>
         <w:t>с</w:t>
       </w:r>
       <w:r>
         <w:t>.:</w:t>
       </w:r>
+      <w:proofErr w:type="gramEnd"/>
     </w:p>
     <w:p>
       <w:pPr>
@@ -39919,7 +40116,7 @@
         <w:noProof/>
         <w:lang w:val="ru-RU"/>
       </w:rPr>
-      <w:t>37</w:t>
+      <w:t>57</w:t>
     </w:r>
     <w:r>
       <w:rPr>
@@ -39960,7 +40157,7 @@
       <w:rPr>
         <w:noProof/>
       </w:rPr>
-      <w:t>36</w:t>
+      <w:t>58</w:t>
     </w:r>
     <w:r>
       <w:rPr>
@@ -39997,7 +40194,7 @@
       <w:rPr>
         <w:noProof/>
       </w:rPr>
-      <w:t>59</w:t>
+      <w:t>73</w:t>
     </w:r>
     <w:r>
       <w:rPr>
@@ -46797,7 +46994,7 @@
 </file>
 
 <file path=customXml/itemProps1.xml><?xml version="1.0" encoding="utf-8"?>
-<ds:datastoreItem xmlns:ds="http://schemas.openxmlformats.org/officeDocument/2006/customXml" ds:itemID="{83C2AE4B-3CC9-4BA8-91BE-F94FC6F41533}">
+<ds:datastoreItem xmlns:ds="http://schemas.openxmlformats.org/officeDocument/2006/customXml" ds:itemID="{268B6F90-2FE5-45D7-AF1E-DC6A36451BB9}">
   <ds:schemaRefs>
     <ds:schemaRef ds:uri="http://schemas.openxmlformats.org/officeDocument/2006/bibliography"/>
   </ds:schemaRefs>

</xml_diff>